<commit_message>
CORRECCIONES A LA DOCUMENTACION
</commit_message>
<xml_diff>
--- a/Documentacion/PROYECTO FINAL SISTEMAS DE INFORMACION 2.docx
+++ b/Documentacion/PROYECTO FINAL SISTEMAS DE INFORMACION 2.docx
@@ -47,19 +47,7 @@
           <w:sz w:val="36"/>
           <w:szCs w:val="36"/>
         </w:rPr>
-        <w:t>FACULTAD INTEGRAL DEL CHAC</w:t>
-      </w:r>
-      <w:bookmarkStart w:id="0" w:name="_GoBack"/>
-      <w:bookmarkEnd w:id="0"/>
-      <w:r>
-        <w:rPr>
-          <w:rFonts w:ascii="Arial" w:hAnsi="Arial" w:cs="Arial"/>
-          <w:b/>
-          <w:color w:val="1F497D" w:themeColor="text2"/>
-          <w:sz w:val="36"/>
-          <w:szCs w:val="36"/>
-        </w:rPr>
-        <w:t>O</w:t>
+        <w:t>FACULTAD INTEGRAL DEL CHACO</w:t>
       </w:r>
     </w:p>
     <w:p>
@@ -409,7 +397,6 @@
           <w:szCs w:val="32"/>
         </w:rPr>
       </w:pPr>
-      <w:proofErr w:type="spellStart"/>
       <w:r>
         <w:rPr>
           <w:rFonts w:ascii="Arial" w:hAnsi="Arial" w:cs="Arial"/>
@@ -418,18 +405,7 @@
           <w:sz w:val="32"/>
           <w:szCs w:val="32"/>
         </w:rPr>
-        <w:t>Camiri</w:t>
-      </w:r>
-      <w:proofErr w:type="spellEnd"/>
-      <w:r>
-        <w:rPr>
-          <w:rFonts w:ascii="Arial" w:hAnsi="Arial" w:cs="Arial"/>
-          <w:b/>
-          <w:color w:val="1F497D" w:themeColor="text2"/>
-          <w:sz w:val="32"/>
-          <w:szCs w:val="32"/>
-        </w:rPr>
-        <w:t xml:space="preserve"> – Bolivia</w:t>
+        <w:t>Camiri – Bolivia</w:t>
       </w:r>
     </w:p>
     <w:p>
@@ -474,7 +450,7 @@
           <w:rFonts w:ascii="Arial" w:hAnsi="Arial" w:cs="Arial"/>
         </w:rPr>
       </w:pPr>
-      <w:bookmarkStart w:id="1" w:name="_Toc367947441"/>
+      <w:bookmarkStart w:id="0" w:name="_Toc367947441"/>
       <w:r>
         <w:rPr>
           <w:rFonts w:ascii="Arial" w:hAnsi="Arial" w:cs="Arial"/>
@@ -482,7 +458,7 @@
         <w:lastRenderedPageBreak/>
         <w:t>INDICE</w:t>
       </w:r>
-      <w:bookmarkEnd w:id="1"/>
+      <w:bookmarkEnd w:id="0"/>
     </w:p>
     <w:sdt>
       <w:sdtPr>
@@ -1190,7 +1166,7 @@
                 <w:noProof/>
                 <w:webHidden/>
               </w:rPr>
-              <w:t>4</w:t>
+              <w:t>5</w:t>
             </w:r>
             <w:r>
               <w:rPr>
@@ -1623,7 +1599,7 @@
                 <w:noProof/>
                 <w:webHidden/>
               </w:rPr>
-              <w:t>6</w:t>
+              <w:t>7</w:t>
             </w:r>
             <w:r>
               <w:rPr>
@@ -1712,7 +1688,7 @@
                 <w:noProof/>
                 <w:webHidden/>
               </w:rPr>
-              <w:t>6</w:t>
+              <w:t>7</w:t>
             </w:r>
             <w:r>
               <w:rPr>
@@ -2420,7 +2396,7 @@
                 <w:noProof/>
                 <w:webHidden/>
               </w:rPr>
-              <w:t>7</w:t>
+              <w:t>8</w:t>
             </w:r>
             <w:r>
               <w:rPr>
@@ -2505,7 +2481,7 @@
                 <w:noProof/>
                 <w:webHidden/>
               </w:rPr>
-              <w:t>7</w:t>
+              <w:t>8</w:t>
             </w:r>
             <w:r>
               <w:rPr>
@@ -2594,7 +2570,7 @@
                 <w:noProof/>
                 <w:webHidden/>
               </w:rPr>
-              <w:t>7</w:t>
+              <w:t>8</w:t>
             </w:r>
             <w:r>
               <w:rPr>
@@ -3391,7 +3367,7 @@
                 <w:noProof/>
                 <w:webHidden/>
               </w:rPr>
-              <w:t>8</w:t>
+              <w:t>9</w:t>
             </w:r>
             <w:r>
               <w:rPr>
@@ -3480,7 +3456,7 @@
                 <w:noProof/>
                 <w:webHidden/>
               </w:rPr>
-              <w:t>8</w:t>
+              <w:t>9</w:t>
             </w:r>
             <w:r>
               <w:rPr>
@@ -3548,7 +3524,7 @@
           <w:u w:val="double"/>
         </w:rPr>
       </w:pPr>
-      <w:bookmarkStart w:id="2" w:name="_Toc367947442"/>
+      <w:bookmarkStart w:id="1" w:name="_Toc367947442"/>
       <w:r>
         <w:rPr>
           <w:rFonts w:ascii="Arial" w:hAnsi="Arial" w:cs="Arial"/>
@@ -3558,7 +3534,7 @@
         <w:lastRenderedPageBreak/>
         <w:t>INTRODUCCIÓN</w:t>
       </w:r>
-      <w:bookmarkEnd w:id="2"/>
+      <w:bookmarkEnd w:id="1"/>
     </w:p>
     <w:p>
       <w:pPr>
@@ -3667,7 +3643,7 @@
           <w:u w:val="double"/>
         </w:rPr>
       </w:pPr>
-      <w:bookmarkStart w:id="3" w:name="_Toc367947443"/>
+      <w:bookmarkStart w:id="2" w:name="_Toc367947443"/>
       <w:r>
         <w:rPr>
           <w:rFonts w:ascii="Arial" w:hAnsi="Arial" w:cs="Arial"/>
@@ -3699,7 +3675,7 @@
         <w:lastRenderedPageBreak/>
         <w:t>ANTECEDENTES</w:t>
       </w:r>
-      <w:bookmarkEnd w:id="3"/>
+      <w:bookmarkEnd w:id="2"/>
     </w:p>
     <w:p>
       <w:pPr>
@@ -3745,7 +3721,6 @@
         </w:rPr>
         <w:t xml:space="preserve"> de medicamentos en </w:t>
       </w:r>
-      <w:proofErr w:type="spellStart"/>
       <w:r>
         <w:rPr>
           <w:rFonts w:ascii="Arial" w:hAnsi="Arial" w:cs="Arial"/>
@@ -3753,13 +3728,26 @@
         </w:rPr>
         <w:t>Camiri</w:t>
       </w:r>
-      <w:proofErr w:type="spellEnd"/>
-      <w:r>
-        <w:rPr>
-          <w:rFonts w:ascii="Arial" w:hAnsi="Arial" w:cs="Arial"/>
-          <w:sz w:val="24"/>
-        </w:rPr>
-        <w:t xml:space="preserve">  y el aumento de la población al transcurrir de  los años se crea la farmacia “Santiago” aproximadamente el año 2000 cuyo propietario es el señor René ríos Barrientos. Dicho propietario ve que es </w:t>
+      <w:r>
+        <w:rPr>
+          <w:rFonts w:ascii="Arial" w:hAnsi="Arial" w:cs="Arial"/>
+          <w:sz w:val="24"/>
+        </w:rPr>
+        <w:t xml:space="preserve">  y el aumento de la población al transcurrir de  los años se crea la farmacia “Santiago” aproximadamente el año 2000 cuyo propietario es el señor René </w:t>
+      </w:r>
+      <w:r>
+        <w:rPr>
+          <w:rFonts w:ascii="Arial" w:hAnsi="Arial" w:cs="Arial"/>
+          <w:sz w:val="24"/>
+        </w:rPr>
+        <w:t>R</w:t>
+      </w:r>
+      <w:r>
+        <w:rPr>
+          <w:rFonts w:ascii="Arial" w:hAnsi="Arial" w:cs="Arial"/>
+          <w:sz w:val="24"/>
+        </w:rPr>
+        <w:t xml:space="preserve">íos Barrientos. Dicho propietario ve que es </w:t>
       </w:r>
       <w:r>
         <w:rPr>
@@ -3811,7 +3799,21 @@
           <w:rFonts w:ascii="Arial" w:hAnsi="Arial" w:cs="Arial"/>
           <w:sz w:val="24"/>
         </w:rPr>
-        <w:t>Actualmente la farmacia se encuentra ubicada en la Av. Petrolera, inicio su actividad farmacéutica con un capital de 10000 bs adquiriendo con este capital muy  pocos medicamentos, en la actualidad su capital ascendió a 60000 bs aumentando los productos farmacéuticos en gran variedad ubicado los por secciones.</w:t>
+        <w:t xml:space="preserve">Actualmente la farmacia se encuentra ubicada en la Av. Petrolera, </w:t>
+      </w:r>
+      <w:r>
+        <w:rPr>
+          <w:rFonts w:ascii="Arial" w:hAnsi="Arial" w:cs="Arial"/>
+          <w:sz w:val="24"/>
+        </w:rPr>
+        <w:t>inició</w:t>
+      </w:r>
+      <w:r>
+        <w:rPr>
+          <w:rFonts w:ascii="Arial" w:hAnsi="Arial" w:cs="Arial"/>
+          <w:sz w:val="24"/>
+        </w:rPr>
+        <w:t xml:space="preserve"> su actividad farmacéutica con un capital de 10000 bs adquiriendo con este capital muy  pocos medicamentos, en la actualidad su capital ascendió a 60000 bs aumentando los productos farmacéuticos en gran variedad ubicado los por secciones.</w:t>
       </w:r>
     </w:p>
     <w:p>
@@ -3858,7 +3860,7 @@
           <w:u w:val="double"/>
         </w:rPr>
       </w:pPr>
-      <w:bookmarkStart w:id="4" w:name="_Toc367947444"/>
+      <w:bookmarkStart w:id="3" w:name="_Toc367947444"/>
       <w:r>
         <w:rPr>
           <w:rFonts w:ascii="Arial" w:hAnsi="Arial" w:cs="Arial"/>
@@ -3867,7 +3869,7 @@
         </w:rPr>
         <w:t>DESCRIPCIÓN DEL PROBLEMA</w:t>
       </w:r>
-      <w:bookmarkEnd w:id="4"/>
+      <w:bookmarkEnd w:id="3"/>
     </w:p>
     <w:p>
       <w:pPr>
@@ -3891,7 +3893,35 @@
           <w:rFonts w:ascii="Arial" w:hAnsi="Arial" w:cs="Arial"/>
           <w:sz w:val="24"/>
         </w:rPr>
-        <w:t>La farmacia cuenta con un sistema manual el cual no es muy confiable ya que al no contar con un sistema informático el manejo de la administración  presenta dificultad en algunos aspectos como ser:</w:t>
+        <w:t xml:space="preserve">La farmacia </w:t>
+      </w:r>
+      <w:r>
+        <w:rPr>
+          <w:rFonts w:ascii="Arial" w:hAnsi="Arial" w:cs="Arial"/>
+          <w:sz w:val="24"/>
+        </w:rPr>
+        <w:t xml:space="preserve">no cuenta </w:t>
+      </w:r>
+      <w:r>
+        <w:rPr>
+          <w:rFonts w:ascii="Arial" w:hAnsi="Arial" w:cs="Arial"/>
+          <w:sz w:val="24"/>
+        </w:rPr>
+        <w:t>con un sistema informático</w:t>
+      </w:r>
+      <w:r>
+        <w:rPr>
+          <w:rFonts w:ascii="Arial" w:hAnsi="Arial" w:cs="Arial"/>
+          <w:sz w:val="24"/>
+        </w:rPr>
+        <w:t xml:space="preserve">, ellos llevan su control manualmente y por tanto </w:t>
+      </w:r>
+      <w:r>
+        <w:rPr>
+          <w:rFonts w:ascii="Arial" w:hAnsi="Arial" w:cs="Arial"/>
+          <w:sz w:val="24"/>
+        </w:rPr>
+        <w:t>el manejo de la administración  presenta dificultad en algunos aspectos como ser:</w:t>
       </w:r>
     </w:p>
     <w:p>
@@ -3913,7 +3943,7 @@
           <w:rFonts w:ascii="Arial" w:hAnsi="Arial" w:cs="Arial"/>
           <w:sz w:val="24"/>
         </w:rPr>
-        <w:t>Pérdida de tiempo en la búsqueda de datos de los clientes.</w:t>
+        <w:t>Tediosas búsquedas de clientes</w:t>
       </w:r>
     </w:p>
     <w:p>
@@ -3935,7 +3965,7 @@
           <w:rFonts w:ascii="Arial" w:hAnsi="Arial" w:cs="Arial"/>
           <w:sz w:val="24"/>
         </w:rPr>
-        <w:t>Pérdida de tiempo en la búsqueda de medicamentos</w:t>
+        <w:t>Dificultad para encontrar los medicamentos solicitados por los clientes</w:t>
       </w:r>
     </w:p>
     <w:p>
@@ -3994,7 +4024,7 @@
           <w:sz w:val="24"/>
         </w:rPr>
         <w:lastRenderedPageBreak/>
-        <w:t>La Perdida de dinero al no contar con un sistema que permita llevar el control de las ventas realizadas al día</w:t>
+        <w:t>No cuentan con una herramienta que les pueda brindar detalle de todas las ventas que se realizaron</w:t>
       </w:r>
     </w:p>
     <w:p>
@@ -4016,7 +4046,14 @@
           <w:rFonts w:ascii="Arial" w:hAnsi="Arial" w:cs="Arial"/>
           <w:sz w:val="24"/>
         </w:rPr>
-        <w:t>La falta de control en fechas de caducidad de los diferentes medicamentos y por ende la perdida de capital por medicamentos caducados</w:t>
+        <w:t>Dificultad para manejar las</w:t>
+      </w:r>
+      <w:r>
+        <w:rPr>
+          <w:rFonts w:ascii="Arial" w:hAnsi="Arial" w:cs="Arial"/>
+          <w:sz w:val="24"/>
+        </w:rPr>
+        <w:t xml:space="preserve"> fechas de caducidad de los diferentes medicamentos y por ende la perdida de capital por medicamentos caducados</w:t>
       </w:r>
     </w:p>
     <w:p>
@@ -4038,7 +4075,7 @@
           <w:rFonts w:ascii="Arial" w:hAnsi="Arial" w:cs="Arial"/>
           <w:sz w:val="24"/>
         </w:rPr>
-        <w:t>El difícil manejo de su información fiscal, emisión de facturas, etc.</w:t>
+        <w:t>Pérdida de tiempo al rehacer facturas cuando existe error humano en la transcripción de las mismas</w:t>
       </w:r>
     </w:p>
     <w:p>
@@ -4054,7 +4091,7 @@
           <w:u w:val="double"/>
         </w:rPr>
       </w:pPr>
-      <w:bookmarkStart w:id="5" w:name="_Toc367947445"/>
+      <w:bookmarkStart w:id="4" w:name="_Toc367947445"/>
       <w:r>
         <w:rPr>
           <w:rFonts w:ascii="Arial" w:hAnsi="Arial" w:cs="Arial"/>
@@ -4063,7 +4100,7 @@
         </w:rPr>
         <w:t>PLANTEAMIENTO DE OBJETIVOS</w:t>
       </w:r>
-      <w:bookmarkEnd w:id="5"/>
+      <w:bookmarkEnd w:id="4"/>
     </w:p>
     <w:p>
       <w:pPr>
@@ -4086,7 +4123,7 @@
           <w:u w:val="double"/>
         </w:rPr>
       </w:pPr>
-      <w:bookmarkStart w:id="6" w:name="_Toc367947446"/>
+      <w:bookmarkStart w:id="5" w:name="_Toc367947446"/>
       <w:r>
         <w:rPr>
           <w:rFonts w:ascii="Arial" w:hAnsi="Arial" w:cs="Arial"/>
@@ -4095,7 +4132,7 @@
         </w:rPr>
         <w:t>OBJETIVO GENERAL</w:t>
       </w:r>
-      <w:bookmarkEnd w:id="6"/>
+      <w:bookmarkEnd w:id="5"/>
     </w:p>
     <w:p>
       <w:pPr>
@@ -4176,7 +4213,7 @@
           <w:u w:val="double"/>
         </w:rPr>
       </w:pPr>
-      <w:bookmarkStart w:id="7" w:name="_Toc367947447"/>
+      <w:bookmarkStart w:id="6" w:name="_Toc367947447"/>
       <w:r>
         <w:rPr>
           <w:rFonts w:ascii="Arial" w:hAnsi="Arial" w:cs="Arial"/>
@@ -4185,7 +4222,7 @@
         </w:rPr>
         <w:t>OBJETIVO ESPECIFICO</w:t>
       </w:r>
-      <w:bookmarkEnd w:id="7"/>
+      <w:bookmarkEnd w:id="6"/>
     </w:p>
     <w:p>
       <w:pPr>
@@ -4214,7 +4251,7 @@
           <w:rFonts w:ascii="Arial" w:hAnsi="Arial" w:cs="Arial"/>
           <w:sz w:val="24"/>
         </w:rPr>
-        <w:t>Crear  un sistema que permita la emisión de facturación.</w:t>
+        <w:t>Realizar entrevistas a los empleados y administradores de la farmacia, para poder comprender a detalle cómo se maneja la misma.</w:t>
       </w:r>
     </w:p>
     <w:p>
@@ -4237,7 +4274,7 @@
           <w:rFonts w:ascii="Arial" w:hAnsi="Arial" w:cs="Arial"/>
           <w:sz w:val="24"/>
         </w:rPr>
-        <w:t>Desarrollar un  sistema  que registre cliente.</w:t>
+        <w:t>Elaborar la captura de requisitos realizando el diagrama de casos de usos de UML</w:t>
       </w:r>
     </w:p>
     <w:p>
@@ -4260,7 +4297,7 @@
           <w:rFonts w:ascii="Arial" w:hAnsi="Arial" w:cs="Arial"/>
           <w:sz w:val="24"/>
         </w:rPr>
-        <w:t>Registrar cada producto de la farmacia para llevar un estricto control de los mismos</w:t>
+        <w:t>Obtener el modelo de análisis del sistema elaborando paquetes de análisis, diagramas de colaboración, diagrama de clases y diagrama de paquetes</w:t>
       </w:r>
     </w:p>
     <w:p>
@@ -4283,21 +4320,7 @@
           <w:rFonts w:ascii="Arial" w:hAnsi="Arial" w:cs="Arial"/>
           <w:sz w:val="24"/>
         </w:rPr>
-        <w:t>Elaborar un sistema q</w:t>
-      </w:r>
-      <w:r>
-        <w:rPr>
-          <w:rFonts w:ascii="Arial" w:hAnsi="Arial" w:cs="Arial"/>
-          <w:sz w:val="24"/>
-        </w:rPr>
-        <w:t>ue</w:t>
-      </w:r>
-      <w:r>
-        <w:rPr>
-          <w:rFonts w:ascii="Arial" w:hAnsi="Arial" w:cs="Arial"/>
-          <w:sz w:val="24"/>
-        </w:rPr>
-        <w:t xml:space="preserve"> permita registrar la compra de los productos farmacéuticos.</w:t>
+        <w:t>Construir el modelo del sistema elaborando el diagrama entidad relación, diseño físico y lógico y mapeo de la base de datos.</w:t>
       </w:r>
     </w:p>
     <w:p>
@@ -4320,7 +4343,7 @@
           <w:rFonts w:ascii="Arial" w:hAnsi="Arial" w:cs="Arial"/>
           <w:sz w:val="24"/>
         </w:rPr>
-        <w:t>Crear un sistema que permita generar reportes detallados  sobre el estado histórico y actual de la farmacia</w:t>
+        <w:t>Desarrollar el modelo implementando la base de datos y las y las diferentes clases, que se obtuvieron mediante el análisis del sistema.</w:t>
       </w:r>
     </w:p>
     <w:p>
@@ -4343,7 +4366,8 @@
           <w:rFonts w:ascii="Arial" w:hAnsi="Arial" w:cs="Arial"/>
           <w:sz w:val="24"/>
         </w:rPr>
-        <w:t>Diseñar herramientas que le permita al administrador consultar los diferentes almacenes que puede llegar a tener la farmacia</w:t>
+        <w:lastRenderedPageBreak/>
+        <w:t>Realizar pruebas para comprobar si no existen fallos que comprometan la utilidad y finalidad del sistema, y así poder realizar correcciones a tiempo   para su buen desempeño.</w:t>
       </w:r>
     </w:p>
     <w:p>
@@ -4361,7 +4385,7 @@
           <w:u w:val="double"/>
         </w:rPr>
       </w:pPr>
-      <w:bookmarkStart w:id="8" w:name="_Toc367947448"/>
+      <w:bookmarkStart w:id="7" w:name="_Toc367947448"/>
       <w:r>
         <w:rPr>
           <w:rFonts w:ascii="Arial" w:hAnsi="Arial" w:cs="Arial"/>
@@ -4370,7 +4394,7 @@
         </w:rPr>
         <w:t>JUSTIFICACIÓN</w:t>
       </w:r>
-      <w:bookmarkEnd w:id="8"/>
+      <w:bookmarkEnd w:id="7"/>
     </w:p>
     <w:p>
       <w:pPr>
@@ -4391,15 +4415,7 @@
           <w:rFonts w:ascii="Arial" w:hAnsi="Arial" w:cs="Arial"/>
           <w:sz w:val="24"/>
         </w:rPr>
-        <w:t xml:space="preserve">La finalidad del presente proyecto es el de gestionar la información de todos los clientes, a través   de la aplicación de la tecnología, reduciendo en la mayor </w:t>
-      </w:r>
-      <w:r>
-        <w:rPr>
-          <w:rFonts w:ascii="Arial" w:hAnsi="Arial" w:cs="Arial"/>
-          <w:sz w:val="24"/>
-        </w:rPr>
-        <w:lastRenderedPageBreak/>
-        <w:t>medida posible, los tiempos y costos  asociados a los procesos manuales que se llevan a cabo en la empresa.</w:t>
+        <w:t>La finalidad del presente proyecto es el de gestionar la información de todos los clientes, a través   de la aplicación de la tecnología, reduciendo en la mayor medida posible, los tiempos y costos  asociados a los procesos manuales que se llevan a cabo en la empresa.</w:t>
       </w:r>
     </w:p>
     <w:p>
@@ -4437,7 +4453,7 @@
           <w:u w:val="double"/>
         </w:rPr>
       </w:pPr>
-      <w:bookmarkStart w:id="9" w:name="_Toc367947449"/>
+      <w:bookmarkStart w:id="8" w:name="_Toc367947449"/>
       <w:r>
         <w:rPr>
           <w:rFonts w:ascii="Arial" w:hAnsi="Arial" w:cs="Arial"/>
@@ -4446,7 +4462,7 @@
         </w:rPr>
         <w:t>ALCANCE</w:t>
       </w:r>
-      <w:bookmarkEnd w:id="9"/>
+      <w:bookmarkEnd w:id="8"/>
     </w:p>
     <w:p/>
     <w:p>
@@ -4551,13 +4567,33 @@
         <w:rPr>
           <w:rFonts w:ascii="Arial" w:hAnsi="Arial" w:cs="Arial"/>
         </w:rPr>
+        <w:t>Registrar Sucursales</w:t>
+      </w:r>
+    </w:p>
+    <w:p>
+      <w:pPr>
+        <w:ind w:left="360"/>
+        <w:rPr>
+          <w:rFonts w:ascii="Arial" w:hAnsi="Arial" w:cs="Arial"/>
+        </w:rPr>
+      </w:pPr>
+      <w:r>
+        <w:rPr>
+          <w:rFonts w:ascii="Arial" w:hAnsi="Arial" w:cs="Arial"/>
+        </w:rPr>
         <w:t xml:space="preserve">Registrar </w:t>
       </w:r>
       <w:r>
         <w:rPr>
           <w:rFonts w:ascii="Arial" w:hAnsi="Arial" w:cs="Arial"/>
         </w:rPr>
-        <w:t>Sucursales</w:t>
+        <w:t>Usuario</w:t>
+      </w:r>
+      <w:r>
+        <w:rPr>
+          <w:rFonts w:ascii="Arial" w:hAnsi="Arial" w:cs="Arial"/>
+        </w:rPr>
+        <w:t xml:space="preserve"> </w:t>
       </w:r>
     </w:p>
     <w:p>
@@ -4571,19 +4607,26 @@
         <w:rPr>
           <w:rFonts w:ascii="Arial" w:hAnsi="Arial" w:cs="Arial"/>
         </w:rPr>
-        <w:t xml:space="preserve">Registrar </w:t>
-      </w:r>
-      <w:r>
-        <w:rPr>
-          <w:rFonts w:ascii="Arial" w:hAnsi="Arial" w:cs="Arial"/>
-        </w:rPr>
-        <w:t>Usuario</w:t>
-      </w:r>
-      <w:r>
-        <w:rPr>
-          <w:rFonts w:ascii="Arial" w:hAnsi="Arial" w:cs="Arial"/>
-        </w:rPr>
-        <w:t xml:space="preserve"> </w:t>
+        <w:t>Registrar Compras</w:t>
+      </w:r>
+    </w:p>
+    <w:p>
+      <w:pPr>
+        <w:rPr>
+          <w:rFonts w:ascii="Arial" w:hAnsi="Arial" w:cs="Arial"/>
+        </w:rPr>
+      </w:pPr>
+      <w:r>
+        <w:rPr>
+          <w:rFonts w:ascii="Arial" w:hAnsi="Arial" w:cs="Arial"/>
+        </w:rPr>
+        <w:t xml:space="preserve">Módulo de </w:t>
+      </w:r>
+      <w:r>
+        <w:rPr>
+          <w:rFonts w:ascii="Arial" w:hAnsi="Arial" w:cs="Arial"/>
+        </w:rPr>
+        <w:t>Control</w:t>
       </w:r>
     </w:p>
     <w:p>
@@ -4597,26 +4640,7 @@
         <w:rPr>
           <w:rFonts w:ascii="Arial" w:hAnsi="Arial" w:cs="Arial"/>
         </w:rPr>
-        <w:t>Registrar Compras</w:t>
-      </w:r>
-    </w:p>
-    <w:p>
-      <w:pPr>
-        <w:rPr>
-          <w:rFonts w:ascii="Arial" w:hAnsi="Arial" w:cs="Arial"/>
-        </w:rPr>
-      </w:pPr>
-      <w:r>
-        <w:rPr>
-          <w:rFonts w:ascii="Arial" w:hAnsi="Arial" w:cs="Arial"/>
-        </w:rPr>
-        <w:t xml:space="preserve">Módulo de </w:t>
-      </w:r>
-      <w:r>
-        <w:rPr>
-          <w:rFonts w:ascii="Arial" w:hAnsi="Arial" w:cs="Arial"/>
-        </w:rPr>
-        <w:t>Control</w:t>
+        <w:t>Controlar productos</w:t>
       </w:r>
     </w:p>
     <w:p>
@@ -4630,7 +4654,13 @@
         <w:rPr>
           <w:rFonts w:ascii="Arial" w:hAnsi="Arial" w:cs="Arial"/>
         </w:rPr>
-        <w:t>Controlar productos</w:t>
+        <w:t>Controlar patrones</w:t>
+      </w:r>
+      <w:r>
+        <w:rPr>
+          <w:rFonts w:ascii="Arial" w:hAnsi="Arial" w:cs="Arial"/>
+        </w:rPr>
+        <w:t xml:space="preserve"> Compras</w:t>
       </w:r>
     </w:p>
     <w:p>
@@ -4644,13 +4674,26 @@
         <w:rPr>
           <w:rFonts w:ascii="Arial" w:hAnsi="Arial" w:cs="Arial"/>
         </w:rPr>
-        <w:t>Controlar patrones</w:t>
-      </w:r>
-      <w:r>
-        <w:rPr>
-          <w:rFonts w:ascii="Arial" w:hAnsi="Arial" w:cs="Arial"/>
-        </w:rPr>
-        <w:t xml:space="preserve"> Compras</w:t>
+        <w:t xml:space="preserve">Controlar </w:t>
+      </w:r>
+      <w:r>
+        <w:rPr>
+          <w:rFonts w:ascii="Arial" w:hAnsi="Arial" w:cs="Arial"/>
+        </w:rPr>
+        <w:t xml:space="preserve"> Clientes</w:t>
+      </w:r>
+    </w:p>
+    <w:p>
+      <w:pPr>
+        <w:rPr>
+          <w:rFonts w:ascii="Arial" w:hAnsi="Arial" w:cs="Arial"/>
+        </w:rPr>
+      </w:pPr>
+      <w:r>
+        <w:rPr>
+          <w:rFonts w:ascii="Arial" w:hAnsi="Arial" w:cs="Arial"/>
+        </w:rPr>
+        <w:t>Módulo de Seguridad</w:t>
       </w:r>
     </w:p>
     <w:p>
@@ -4664,26 +4707,55 @@
         <w:rPr>
           <w:rFonts w:ascii="Arial" w:hAnsi="Arial" w:cs="Arial"/>
         </w:rPr>
-        <w:t xml:space="preserve">Controlar </w:t>
-      </w:r>
-      <w:r>
-        <w:rPr>
-          <w:rFonts w:ascii="Arial" w:hAnsi="Arial" w:cs="Arial"/>
-        </w:rPr>
-        <w:t xml:space="preserve"> Clientes</w:t>
-      </w:r>
-    </w:p>
-    <w:p>
-      <w:pPr>
-        <w:rPr>
-          <w:rFonts w:ascii="Arial" w:hAnsi="Arial" w:cs="Arial"/>
-        </w:rPr>
-      </w:pPr>
-      <w:r>
-        <w:rPr>
-          <w:rFonts w:ascii="Arial" w:hAnsi="Arial" w:cs="Arial"/>
-        </w:rPr>
-        <w:t>Módulo de Seguridad</w:t>
+        <w:t xml:space="preserve">Generar </w:t>
+      </w:r>
+      <w:proofErr w:type="spellStart"/>
+      <w:r>
+        <w:rPr>
+          <w:rFonts w:ascii="Arial" w:hAnsi="Arial" w:cs="Arial"/>
+        </w:rPr>
+        <w:t>Backup</w:t>
+      </w:r>
+      <w:proofErr w:type="spellEnd"/>
+    </w:p>
+    <w:p>
+      <w:pPr>
+        <w:ind w:firstLine="360"/>
+        <w:rPr>
+          <w:rFonts w:ascii="Arial" w:hAnsi="Arial" w:cs="Arial"/>
+        </w:rPr>
+      </w:pPr>
+      <w:r>
+        <w:rPr>
+          <w:rFonts w:ascii="Arial" w:hAnsi="Arial" w:cs="Arial"/>
+        </w:rPr>
+        <w:lastRenderedPageBreak/>
+        <w:t>Gestionar</w:t>
+      </w:r>
+      <w:r>
+        <w:rPr>
+          <w:rFonts w:ascii="Arial" w:hAnsi="Arial" w:cs="Arial"/>
+        </w:rPr>
+        <w:t xml:space="preserve"> privilegios </w:t>
+      </w:r>
+      <w:r>
+        <w:rPr>
+          <w:rFonts w:ascii="Arial" w:hAnsi="Arial" w:cs="Arial"/>
+        </w:rPr>
+        <w:t>usuarios</w:t>
+      </w:r>
+    </w:p>
+    <w:p>
+      <w:pPr>
+        <w:rPr>
+          <w:rFonts w:ascii="Arial" w:hAnsi="Arial" w:cs="Arial"/>
+        </w:rPr>
+      </w:pPr>
+      <w:r>
+        <w:rPr>
+          <w:rFonts w:ascii="Arial" w:hAnsi="Arial" w:cs="Arial"/>
+        </w:rPr>
+        <w:t>Módulo de Reportes</w:t>
       </w:r>
     </w:p>
     <w:p>
@@ -4697,54 +4769,7 @@
         <w:rPr>
           <w:rFonts w:ascii="Arial" w:hAnsi="Arial" w:cs="Arial"/>
         </w:rPr>
-        <w:t xml:space="preserve">Generar </w:t>
-      </w:r>
-      <w:proofErr w:type="spellStart"/>
-      <w:r>
-        <w:rPr>
-          <w:rFonts w:ascii="Arial" w:hAnsi="Arial" w:cs="Arial"/>
-        </w:rPr>
-        <w:t>Backup</w:t>
-      </w:r>
-      <w:proofErr w:type="spellEnd"/>
-    </w:p>
-    <w:p>
-      <w:pPr>
-        <w:ind w:firstLine="360"/>
-        <w:rPr>
-          <w:rFonts w:ascii="Arial" w:hAnsi="Arial" w:cs="Arial"/>
-        </w:rPr>
-      </w:pPr>
-      <w:r>
-        <w:rPr>
-          <w:rFonts w:ascii="Arial" w:hAnsi="Arial" w:cs="Arial"/>
-        </w:rPr>
-        <w:t>Gestionar</w:t>
-      </w:r>
-      <w:r>
-        <w:rPr>
-          <w:rFonts w:ascii="Arial" w:hAnsi="Arial" w:cs="Arial"/>
-        </w:rPr>
-        <w:t xml:space="preserve"> privilegios </w:t>
-      </w:r>
-      <w:r>
-        <w:rPr>
-          <w:rFonts w:ascii="Arial" w:hAnsi="Arial" w:cs="Arial"/>
-        </w:rPr>
-        <w:t>usuarios</w:t>
-      </w:r>
-    </w:p>
-    <w:p>
-      <w:pPr>
-        <w:rPr>
-          <w:rFonts w:ascii="Arial" w:hAnsi="Arial" w:cs="Arial"/>
-        </w:rPr>
-      </w:pPr>
-      <w:r>
-        <w:rPr>
-          <w:rFonts w:ascii="Arial" w:hAnsi="Arial" w:cs="Arial"/>
-        </w:rPr>
-        <w:t>Módulo de Reportes</w:t>
+        <w:t>Emitir factura</w:t>
       </w:r>
     </w:p>
     <w:p>
@@ -4758,43 +4783,7 @@
         <w:rPr>
           <w:rFonts w:ascii="Arial" w:hAnsi="Arial" w:cs="Arial"/>
         </w:rPr>
-        <w:t>Emitir factura</w:t>
-      </w:r>
-    </w:p>
-    <w:p>
-      <w:pPr>
-        <w:ind w:left="360"/>
-        <w:rPr>
-          <w:rFonts w:ascii="Arial" w:hAnsi="Arial" w:cs="Arial"/>
-        </w:rPr>
-      </w:pPr>
-      <w:r>
-        <w:rPr>
-          <w:rFonts w:ascii="Arial" w:hAnsi="Arial" w:cs="Arial"/>
-        </w:rPr>
         <w:t>Generar reportes</w:t>
-      </w:r>
-    </w:p>
-    <w:p>
-      <w:pPr>
-        <w:rPr>
-          <w:rFonts w:ascii="Arial" w:eastAsiaTheme="majorEastAsia" w:hAnsi="Arial" w:cs="Arial"/>
-          <w:b/>
-          <w:bCs/>
-          <w:color w:val="1F497D" w:themeColor="text2"/>
-          <w:sz w:val="28"/>
-          <w:szCs w:val="28"/>
-          <w:u w:val="double"/>
-        </w:rPr>
-      </w:pPr>
-      <w:bookmarkStart w:id="10" w:name="_Toc367947450"/>
-      <w:r>
-        <w:rPr>
-          <w:rFonts w:ascii="Arial" w:hAnsi="Arial" w:cs="Arial"/>
-          <w:color w:val="1F497D" w:themeColor="text2"/>
-          <w:u w:val="double"/>
-        </w:rPr>
-        <w:br w:type="page"/>
       </w:r>
     </w:p>
     <w:p>
@@ -4810,16 +4799,16 @@
           <w:u w:val="double"/>
         </w:rPr>
       </w:pPr>
+      <w:bookmarkStart w:id="9" w:name="_Toc367947450"/>
       <w:r>
         <w:rPr>
           <w:rFonts w:ascii="Arial" w:hAnsi="Arial" w:cs="Arial"/>
           <w:color w:val="1F497D" w:themeColor="text2"/>
           <w:u w:val="double"/>
         </w:rPr>
-        <w:lastRenderedPageBreak/>
         <w:t>METODOLOGÍA</w:t>
       </w:r>
-      <w:bookmarkEnd w:id="10"/>
+      <w:bookmarkEnd w:id="9"/>
     </w:p>
     <w:p>
       <w:pPr>
@@ -4945,8 +4934,8 @@
           <w:szCs w:val="28"/>
         </w:rPr>
       </w:pPr>
-      <w:bookmarkStart w:id="11" w:name="_Toc356836547"/>
-      <w:bookmarkStart w:id="12" w:name="_Toc367947451"/>
+      <w:bookmarkStart w:id="10" w:name="_Toc356836547"/>
+      <w:bookmarkStart w:id="11" w:name="_Toc367947451"/>
       <w:r>
         <w:rPr>
           <w:rFonts w:ascii="Arial" w:hAnsi="Arial" w:cs="Arial"/>
@@ -4956,8 +4945,8 @@
         </w:rPr>
         <w:t>FASE DE INICIO.</w:t>
       </w:r>
+      <w:bookmarkEnd w:id="10"/>
       <w:bookmarkEnd w:id="11"/>
-      <w:bookmarkEnd w:id="12"/>
     </w:p>
     <w:p>
       <w:pPr>
@@ -4974,8 +4963,8 @@
           <w:szCs w:val="28"/>
         </w:rPr>
       </w:pPr>
-      <w:bookmarkStart w:id="13" w:name="_Toc356836548"/>
-      <w:bookmarkStart w:id="14" w:name="_Toc367947452"/>
+      <w:bookmarkStart w:id="12" w:name="_Toc356836548"/>
+      <w:bookmarkStart w:id="13" w:name="_Toc367947452"/>
       <w:r>
         <w:rPr>
           <w:rFonts w:ascii="Arial" w:hAnsi="Arial" w:cs="Arial"/>
@@ -4985,8 +4974,8 @@
         </w:rPr>
         <w:t>CAPTURA DE REQUISITOS.</w:t>
       </w:r>
+      <w:bookmarkEnd w:id="12"/>
       <w:bookmarkEnd w:id="13"/>
-      <w:bookmarkEnd w:id="14"/>
     </w:p>
     <w:p>
       <w:pPr>
@@ -5004,15 +4993,7 @@
           <w:sz w:val="24"/>
           <w:szCs w:val="24"/>
         </w:rPr>
-        <w:t xml:space="preserve">Se realizaran reuniones con el dueño, administrador y empleados de la farmacia para consultarles sobre las necesidades que tienen en el manejo de la farmacia </w:t>
-      </w:r>
-      <w:r>
-        <w:rPr>
-          <w:rFonts w:ascii="Arial" w:hAnsi="Arial" w:cs="Arial"/>
-          <w:sz w:val="24"/>
-          <w:szCs w:val="24"/>
-        </w:rPr>
-        <w:t>de modo que se llegue a tener una idea global del producto que la misma requiere.</w:t>
+        <w:t>Se realizaran reuniones con el dueño, administrador y empleados de la farmacia para consultarles sobre las necesidades que tienen en el manejo de la farmacia de modo que se llegue a tener una idea global del producto que la misma requiere.</w:t>
       </w:r>
     </w:p>
     <w:p>
@@ -5030,8 +5011,8 @@
           <w:szCs w:val="28"/>
         </w:rPr>
       </w:pPr>
-      <w:bookmarkStart w:id="15" w:name="_Toc356836549"/>
-      <w:bookmarkStart w:id="16" w:name="_Toc367947453"/>
+      <w:bookmarkStart w:id="14" w:name="_Toc356836549"/>
+      <w:bookmarkStart w:id="15" w:name="_Toc367947453"/>
       <w:r>
         <w:rPr>
           <w:rFonts w:ascii="Arial" w:hAnsi="Arial" w:cs="Arial"/>
@@ -5039,10 +5020,11 @@
           <w:sz w:val="28"/>
           <w:szCs w:val="28"/>
         </w:rPr>
+        <w:lastRenderedPageBreak/>
         <w:t>ANÁLISIS.</w:t>
       </w:r>
+      <w:bookmarkEnd w:id="14"/>
       <w:bookmarkEnd w:id="15"/>
-      <w:bookmarkEnd w:id="16"/>
     </w:p>
     <w:p>
       <w:pPr>
@@ -5078,8 +5060,8 @@
           <w:szCs w:val="28"/>
         </w:rPr>
       </w:pPr>
-      <w:bookmarkStart w:id="17" w:name="_Toc356836550"/>
-      <w:bookmarkStart w:id="18" w:name="_Toc367947454"/>
+      <w:bookmarkStart w:id="16" w:name="_Toc356836550"/>
+      <w:bookmarkStart w:id="17" w:name="_Toc367947454"/>
       <w:r>
         <w:rPr>
           <w:rFonts w:ascii="Arial" w:hAnsi="Arial" w:cs="Arial"/>
@@ -5089,8 +5071,8 @@
         </w:rPr>
         <w:t>DISEÑO.</w:t>
       </w:r>
+      <w:bookmarkEnd w:id="16"/>
       <w:bookmarkEnd w:id="17"/>
-      <w:bookmarkEnd w:id="18"/>
     </w:p>
     <w:p>
       <w:pPr>
@@ -5126,8 +5108,8 @@
           <w:szCs w:val="28"/>
         </w:rPr>
       </w:pPr>
-      <w:bookmarkStart w:id="19" w:name="_Toc356836551"/>
-      <w:bookmarkStart w:id="20" w:name="_Toc367947455"/>
+      <w:bookmarkStart w:id="18" w:name="_Toc356836551"/>
+      <w:bookmarkStart w:id="19" w:name="_Toc367947455"/>
       <w:r>
         <w:rPr>
           <w:rFonts w:ascii="Arial" w:hAnsi="Arial" w:cs="Arial"/>
@@ -5135,11 +5117,10 @@
           <w:sz w:val="28"/>
           <w:szCs w:val="28"/>
         </w:rPr>
-        <w:lastRenderedPageBreak/>
         <w:t>IMPLEMENTACIÓN.</w:t>
       </w:r>
+      <w:bookmarkEnd w:id="18"/>
       <w:bookmarkEnd w:id="19"/>
-      <w:bookmarkEnd w:id="20"/>
     </w:p>
     <w:p>
       <w:pPr>
@@ -5176,8 +5157,8 @@
           <w:szCs w:val="28"/>
         </w:rPr>
       </w:pPr>
-      <w:bookmarkStart w:id="21" w:name="_Toc356836552"/>
-      <w:bookmarkStart w:id="22" w:name="_Toc367947456"/>
+      <w:bookmarkStart w:id="20" w:name="_Toc356836552"/>
+      <w:bookmarkStart w:id="21" w:name="_Toc367947456"/>
       <w:r>
         <w:rPr>
           <w:rFonts w:ascii="Arial" w:hAnsi="Arial" w:cs="Arial"/>
@@ -5187,8 +5168,8 @@
         </w:rPr>
         <w:t>PRUEBAS.</w:t>
       </w:r>
+      <w:bookmarkEnd w:id="20"/>
       <w:bookmarkEnd w:id="21"/>
-      <w:bookmarkEnd w:id="22"/>
     </w:p>
     <w:p>
       <w:pPr>
@@ -5224,8 +5205,8 @@
           <w:szCs w:val="28"/>
         </w:rPr>
       </w:pPr>
-      <w:bookmarkStart w:id="23" w:name="_Toc356836553"/>
-      <w:bookmarkStart w:id="24" w:name="_Toc367947457"/>
+      <w:bookmarkStart w:id="22" w:name="_Toc356836553"/>
+      <w:bookmarkStart w:id="23" w:name="_Toc367947457"/>
       <w:r>
         <w:rPr>
           <w:rFonts w:ascii="Arial" w:hAnsi="Arial" w:cs="Arial"/>
@@ -5235,8 +5216,8 @@
         </w:rPr>
         <w:t>FASE DE ELABORACIÓN.</w:t>
       </w:r>
+      <w:bookmarkEnd w:id="22"/>
       <w:bookmarkEnd w:id="23"/>
-      <w:bookmarkEnd w:id="24"/>
     </w:p>
     <w:p>
       <w:pPr>
@@ -5254,8 +5235,8 @@
           <w:szCs w:val="28"/>
         </w:rPr>
       </w:pPr>
-      <w:bookmarkStart w:id="25" w:name="_Toc356836554"/>
-      <w:bookmarkStart w:id="26" w:name="_Toc367947458"/>
+      <w:bookmarkStart w:id="24" w:name="_Toc356836554"/>
+      <w:bookmarkStart w:id="25" w:name="_Toc367947458"/>
       <w:r>
         <w:rPr>
           <w:rFonts w:ascii="Arial" w:hAnsi="Arial" w:cs="Arial"/>
@@ -5265,8 +5246,8 @@
         </w:rPr>
         <w:t>CAPTURA DE REQUISITOS.</w:t>
       </w:r>
+      <w:bookmarkEnd w:id="24"/>
       <w:bookmarkEnd w:id="25"/>
-      <w:bookmarkEnd w:id="26"/>
     </w:p>
     <w:p>
       <w:pPr>
@@ -5303,8 +5284,8 @@
           <w:szCs w:val="28"/>
         </w:rPr>
       </w:pPr>
-      <w:bookmarkStart w:id="27" w:name="_Toc356836555"/>
-      <w:bookmarkStart w:id="28" w:name="_Toc367947459"/>
+      <w:bookmarkStart w:id="26" w:name="_Toc356836555"/>
+      <w:bookmarkStart w:id="27" w:name="_Toc367947459"/>
       <w:r>
         <w:rPr>
           <w:rFonts w:ascii="Arial" w:hAnsi="Arial" w:cs="Arial"/>
@@ -5314,8 +5295,8 @@
         </w:rPr>
         <w:t>ANÁLISIS.</w:t>
       </w:r>
+      <w:bookmarkEnd w:id="26"/>
       <w:bookmarkEnd w:id="27"/>
-      <w:bookmarkEnd w:id="28"/>
     </w:p>
     <w:p>
       <w:pPr>
@@ -5368,8 +5349,8 @@
           <w:szCs w:val="28"/>
         </w:rPr>
       </w:pPr>
-      <w:bookmarkStart w:id="29" w:name="_Toc356836556"/>
-      <w:bookmarkStart w:id="30" w:name="_Toc367947460"/>
+      <w:bookmarkStart w:id="28" w:name="_Toc356836556"/>
+      <w:bookmarkStart w:id="29" w:name="_Toc367947460"/>
       <w:r>
         <w:rPr>
           <w:rFonts w:ascii="Arial" w:hAnsi="Arial" w:cs="Arial"/>
@@ -5379,8 +5360,8 @@
         </w:rPr>
         <w:t>DISEÑO.</w:t>
       </w:r>
+      <w:bookmarkEnd w:id="28"/>
       <w:bookmarkEnd w:id="29"/>
-      <w:bookmarkEnd w:id="30"/>
     </w:p>
     <w:p>
       <w:pPr>
@@ -5417,8 +5398,8 @@
           <w:szCs w:val="28"/>
         </w:rPr>
       </w:pPr>
-      <w:bookmarkStart w:id="31" w:name="_Toc356836557"/>
-      <w:bookmarkStart w:id="32" w:name="_Toc367947461"/>
+      <w:bookmarkStart w:id="30" w:name="_Toc356836557"/>
+      <w:bookmarkStart w:id="31" w:name="_Toc367947461"/>
       <w:r>
         <w:rPr>
           <w:rFonts w:ascii="Arial" w:hAnsi="Arial" w:cs="Arial"/>
@@ -5428,8 +5409,8 @@
         </w:rPr>
         <w:t>IMPLEMENTACIÓN.</w:t>
       </w:r>
+      <w:bookmarkEnd w:id="30"/>
       <w:bookmarkEnd w:id="31"/>
-      <w:bookmarkEnd w:id="32"/>
     </w:p>
     <w:p>
       <w:pPr>
@@ -5466,8 +5447,8 @@
           <w:szCs w:val="28"/>
         </w:rPr>
       </w:pPr>
-      <w:bookmarkStart w:id="33" w:name="_Toc356836558"/>
-      <w:bookmarkStart w:id="34" w:name="_Toc367947462"/>
+      <w:bookmarkStart w:id="32" w:name="_Toc356836558"/>
+      <w:bookmarkStart w:id="33" w:name="_Toc367947462"/>
       <w:r>
         <w:rPr>
           <w:rFonts w:ascii="Arial" w:hAnsi="Arial" w:cs="Arial"/>
@@ -5475,10 +5456,11 @@
           <w:sz w:val="28"/>
           <w:szCs w:val="28"/>
         </w:rPr>
+        <w:lastRenderedPageBreak/>
         <w:t>PRUEBAS.</w:t>
       </w:r>
+      <w:bookmarkEnd w:id="32"/>
       <w:bookmarkEnd w:id="33"/>
-      <w:bookmarkEnd w:id="34"/>
     </w:p>
     <w:p>
       <w:pPr>
@@ -5514,8 +5496,8 @@
           <w:szCs w:val="28"/>
         </w:rPr>
       </w:pPr>
-      <w:bookmarkStart w:id="35" w:name="_Toc356836559"/>
-      <w:bookmarkStart w:id="36" w:name="_Toc367947463"/>
+      <w:bookmarkStart w:id="34" w:name="_Toc356836559"/>
+      <w:bookmarkStart w:id="35" w:name="_Toc367947463"/>
       <w:r>
         <w:rPr>
           <w:rFonts w:ascii="Arial" w:hAnsi="Arial" w:cs="Arial"/>
@@ -5525,8 +5507,8 @@
         </w:rPr>
         <w:t>FASE DE CONSTRUCCIÓN.</w:t>
       </w:r>
+      <w:bookmarkEnd w:id="34"/>
       <w:bookmarkEnd w:id="35"/>
-      <w:bookmarkEnd w:id="36"/>
     </w:p>
     <w:p>
       <w:pPr>
@@ -5544,8 +5526,8 @@
           <w:szCs w:val="28"/>
         </w:rPr>
       </w:pPr>
-      <w:bookmarkStart w:id="37" w:name="_Toc356836560"/>
-      <w:bookmarkStart w:id="38" w:name="_Toc367947464"/>
+      <w:bookmarkStart w:id="36" w:name="_Toc356836560"/>
+      <w:bookmarkStart w:id="37" w:name="_Toc367947464"/>
       <w:r>
         <w:rPr>
           <w:rFonts w:ascii="Arial" w:hAnsi="Arial" w:cs="Arial"/>
@@ -5555,8 +5537,8 @@
         </w:rPr>
         <w:t>CAPTURA DE REQUISITOS.</w:t>
       </w:r>
+      <w:bookmarkEnd w:id="36"/>
       <w:bookmarkEnd w:id="37"/>
-      <w:bookmarkEnd w:id="38"/>
     </w:p>
     <w:p>
       <w:pPr>
@@ -5604,8 +5586,8 @@
           <w:szCs w:val="28"/>
         </w:rPr>
       </w:pPr>
-      <w:bookmarkStart w:id="39" w:name="_Toc356836561"/>
-      <w:bookmarkStart w:id="40" w:name="_Toc367947465"/>
+      <w:bookmarkStart w:id="38" w:name="_Toc356836561"/>
+      <w:bookmarkStart w:id="39" w:name="_Toc367947465"/>
       <w:r>
         <w:rPr>
           <w:rFonts w:ascii="Arial" w:hAnsi="Arial" w:cs="Arial"/>
@@ -5613,11 +5595,10 @@
           <w:sz w:val="28"/>
           <w:szCs w:val="28"/>
         </w:rPr>
-        <w:lastRenderedPageBreak/>
         <w:t>ANÁLISIS.</w:t>
       </w:r>
+      <w:bookmarkEnd w:id="38"/>
       <w:bookmarkEnd w:id="39"/>
-      <w:bookmarkEnd w:id="40"/>
     </w:p>
     <w:p>
       <w:pPr>
@@ -5654,8 +5635,8 @@
           <w:szCs w:val="28"/>
         </w:rPr>
       </w:pPr>
-      <w:bookmarkStart w:id="41" w:name="_Toc356836562"/>
-      <w:bookmarkStart w:id="42" w:name="_Toc367947466"/>
+      <w:bookmarkStart w:id="40" w:name="_Toc356836562"/>
+      <w:bookmarkStart w:id="41" w:name="_Toc367947466"/>
       <w:r>
         <w:rPr>
           <w:rFonts w:ascii="Arial" w:hAnsi="Arial" w:cs="Arial"/>
@@ -5665,8 +5646,8 @@
         </w:rPr>
         <w:t>DISEÑO.</w:t>
       </w:r>
+      <w:bookmarkEnd w:id="40"/>
       <w:bookmarkEnd w:id="41"/>
-      <w:bookmarkEnd w:id="42"/>
     </w:p>
     <w:p>
       <w:pPr>
@@ -5703,8 +5684,8 @@
           <w:szCs w:val="28"/>
         </w:rPr>
       </w:pPr>
-      <w:bookmarkStart w:id="43" w:name="_Toc356836563"/>
-      <w:bookmarkStart w:id="44" w:name="_Toc367947467"/>
+      <w:bookmarkStart w:id="42" w:name="_Toc356836563"/>
+      <w:bookmarkStart w:id="43" w:name="_Toc367947467"/>
       <w:r>
         <w:rPr>
           <w:rFonts w:ascii="Arial" w:hAnsi="Arial" w:cs="Arial"/>
@@ -5714,8 +5695,8 @@
         </w:rPr>
         <w:t>IMPLEMENTACIÓN.</w:t>
       </w:r>
+      <w:bookmarkEnd w:id="42"/>
       <w:bookmarkEnd w:id="43"/>
-      <w:bookmarkEnd w:id="44"/>
     </w:p>
     <w:p>
       <w:pPr>
@@ -5752,8 +5733,8 @@
           <w:szCs w:val="28"/>
         </w:rPr>
       </w:pPr>
-      <w:bookmarkStart w:id="45" w:name="_Toc356836564"/>
-      <w:bookmarkStart w:id="46" w:name="_Toc367947468"/>
+      <w:bookmarkStart w:id="44" w:name="_Toc356836564"/>
+      <w:bookmarkStart w:id="45" w:name="_Toc367947468"/>
       <w:r>
         <w:rPr>
           <w:rFonts w:ascii="Arial" w:hAnsi="Arial" w:cs="Arial"/>
@@ -5763,8 +5744,8 @@
         </w:rPr>
         <w:t>PRUEBAS.</w:t>
       </w:r>
+      <w:bookmarkEnd w:id="44"/>
       <w:bookmarkEnd w:id="45"/>
-      <w:bookmarkEnd w:id="46"/>
     </w:p>
     <w:p>
       <w:pPr>
@@ -5800,8 +5781,8 @@
           <w:szCs w:val="28"/>
         </w:rPr>
       </w:pPr>
-      <w:bookmarkStart w:id="47" w:name="_Toc356836565"/>
-      <w:bookmarkStart w:id="48" w:name="_Toc367947469"/>
+      <w:bookmarkStart w:id="46" w:name="_Toc356836565"/>
+      <w:bookmarkStart w:id="47" w:name="_Toc367947469"/>
       <w:r>
         <w:rPr>
           <w:rFonts w:ascii="Arial" w:hAnsi="Arial" w:cs="Arial"/>
@@ -5811,8 +5792,8 @@
         </w:rPr>
         <w:t>FASE DE TRANSICIÓN.</w:t>
       </w:r>
+      <w:bookmarkEnd w:id="46"/>
       <w:bookmarkEnd w:id="47"/>
-      <w:bookmarkEnd w:id="48"/>
       <w:r>
         <w:rPr>
           <w:rFonts w:ascii="Arial" w:hAnsi="Arial" w:cs="Arial"/>
@@ -5839,8 +5820,8 @@
           <w:szCs w:val="28"/>
         </w:rPr>
       </w:pPr>
-      <w:bookmarkStart w:id="49" w:name="_Toc356836566"/>
-      <w:bookmarkStart w:id="50" w:name="_Toc367947470"/>
+      <w:bookmarkStart w:id="48" w:name="_Toc356836566"/>
+      <w:bookmarkStart w:id="49" w:name="_Toc367947470"/>
       <w:r>
         <w:rPr>
           <w:rFonts w:ascii="Arial" w:hAnsi="Arial" w:cs="Arial"/>
@@ -5850,8 +5831,8 @@
         </w:rPr>
         <w:t>CAPTURA DE REQUISITOS.</w:t>
       </w:r>
+      <w:bookmarkEnd w:id="48"/>
       <w:bookmarkEnd w:id="49"/>
-      <w:bookmarkEnd w:id="50"/>
     </w:p>
     <w:p>
       <w:pPr>
@@ -5888,8 +5869,8 @@
           <w:szCs w:val="28"/>
         </w:rPr>
       </w:pPr>
-      <w:bookmarkStart w:id="51" w:name="_Toc356836567"/>
-      <w:bookmarkStart w:id="52" w:name="_Toc367947471"/>
+      <w:bookmarkStart w:id="50" w:name="_Toc356836567"/>
+      <w:bookmarkStart w:id="51" w:name="_Toc367947471"/>
       <w:r>
         <w:rPr>
           <w:rFonts w:ascii="Arial" w:hAnsi="Arial" w:cs="Arial"/>
@@ -5899,8 +5880,8 @@
         </w:rPr>
         <w:t>ANÁLISIS.</w:t>
       </w:r>
+      <w:bookmarkEnd w:id="50"/>
       <w:bookmarkEnd w:id="51"/>
-      <w:bookmarkEnd w:id="52"/>
     </w:p>
     <w:p>
       <w:pPr>
@@ -5937,8 +5918,8 @@
           <w:szCs w:val="28"/>
         </w:rPr>
       </w:pPr>
-      <w:bookmarkStart w:id="53" w:name="_Toc356836568"/>
-      <w:bookmarkStart w:id="54" w:name="_Toc367947472"/>
+      <w:bookmarkStart w:id="52" w:name="_Toc356836568"/>
+      <w:bookmarkStart w:id="53" w:name="_Toc367947472"/>
       <w:r>
         <w:rPr>
           <w:rFonts w:ascii="Arial" w:hAnsi="Arial" w:cs="Arial"/>
@@ -5948,8 +5929,8 @@
         </w:rPr>
         <w:t>DISEÑO.</w:t>
       </w:r>
+      <w:bookmarkEnd w:id="52"/>
       <w:bookmarkEnd w:id="53"/>
-      <w:bookmarkEnd w:id="54"/>
     </w:p>
     <w:p>
       <w:pPr>
@@ -5986,8 +5967,8 @@
           <w:szCs w:val="28"/>
         </w:rPr>
       </w:pPr>
-      <w:bookmarkStart w:id="55" w:name="_Toc356836569"/>
-      <w:bookmarkStart w:id="56" w:name="_Toc367947473"/>
+      <w:bookmarkStart w:id="54" w:name="_Toc356836569"/>
+      <w:bookmarkStart w:id="55" w:name="_Toc367947473"/>
       <w:r>
         <w:rPr>
           <w:rFonts w:ascii="Arial" w:hAnsi="Arial" w:cs="Arial"/>
@@ -5995,10 +5976,11 @@
           <w:sz w:val="28"/>
           <w:szCs w:val="28"/>
         </w:rPr>
+        <w:lastRenderedPageBreak/>
         <w:t>IMPLEMENTACIÓN.</w:t>
       </w:r>
+      <w:bookmarkEnd w:id="54"/>
       <w:bookmarkEnd w:id="55"/>
-      <w:bookmarkEnd w:id="56"/>
     </w:p>
     <w:p>
       <w:pPr>
@@ -6035,8 +6017,8 @@
           <w:szCs w:val="28"/>
         </w:rPr>
       </w:pPr>
-      <w:bookmarkStart w:id="57" w:name="_Toc356836570"/>
-      <w:bookmarkStart w:id="58" w:name="_Toc367947474"/>
+      <w:bookmarkStart w:id="56" w:name="_Toc356836570"/>
+      <w:bookmarkStart w:id="57" w:name="_Toc367947474"/>
       <w:r>
         <w:rPr>
           <w:rFonts w:ascii="Arial" w:hAnsi="Arial" w:cs="Arial"/>
@@ -6046,8 +6028,8 @@
         </w:rPr>
         <w:t>PRUEBAS.</w:t>
       </w:r>
+      <w:bookmarkEnd w:id="56"/>
       <w:bookmarkEnd w:id="57"/>
-      <w:bookmarkEnd w:id="58"/>
     </w:p>
     <w:p>
       <w:pPr>
@@ -6067,6 +6049,8 @@
         </w:rPr>
         <w:t>Se procederán a realizar las pruebas de rendimiento en ambiente real. Antes de proceder a poner en línea del producto.</w:t>
       </w:r>
+      <w:bookmarkStart w:id="58" w:name="_GoBack"/>
+      <w:bookmarkEnd w:id="58"/>
     </w:p>
     <w:sectPr>
       <w:footerReference w:type="default" r:id="rId11"/>
@@ -6143,7 +6127,7 @@
             <w:noProof/>
             <w:lang w:val="es-ES"/>
           </w:rPr>
-          <w:t>1</w:t>
+          <w:t>7</w:t>
         </w:r>
         <w:r>
           <w:fldChar w:fldCharType="end"/>
@@ -6205,7 +6189,6 @@
     <w:lvl w:ilvl="1">
       <w:start w:val="1"/>
       <w:numFmt w:val="decimal"/>
-      <w:pStyle w:val="Ttulo2"/>
       <w:lvlText w:val="%1.%2"/>
       <w:lvlJc w:val="left"/>
       <w:pPr>
@@ -6215,7 +6198,6 @@
     <w:lvl w:ilvl="2">
       <w:start w:val="1"/>
       <w:numFmt w:val="decimal"/>
-      <w:pStyle w:val="Ttulo3"/>
       <w:lvlText w:val="%1.%2.%3"/>
       <w:lvlJc w:val="left"/>
       <w:pPr>
@@ -6225,7 +6207,6 @@
     <w:lvl w:ilvl="3">
       <w:start w:val="1"/>
       <w:numFmt w:val="decimal"/>
-      <w:pStyle w:val="Ttulo4"/>
       <w:lvlText w:val="%1.%2.%3.%4"/>
       <w:lvlJc w:val="left"/>
       <w:pPr>
@@ -6235,7 +6216,6 @@
     <w:lvl w:ilvl="4">
       <w:start w:val="1"/>
       <w:numFmt w:val="decimal"/>
-      <w:pStyle w:val="Ttulo5"/>
       <w:lvlText w:val="%1.%2.%3.%4.%5"/>
       <w:lvlJc w:val="left"/>
       <w:pPr>
@@ -6245,7 +6225,6 @@
     <w:lvl w:ilvl="5">
       <w:start w:val="1"/>
       <w:numFmt w:val="decimal"/>
-      <w:pStyle w:val="Ttulo6"/>
       <w:lvlText w:val="%1.%2.%3.%4.%5.%6"/>
       <w:lvlJc w:val="left"/>
       <w:pPr>
@@ -6255,7 +6234,6 @@
     <w:lvl w:ilvl="6">
       <w:start w:val="1"/>
       <w:numFmt w:val="decimal"/>
-      <w:pStyle w:val="Ttulo7"/>
       <w:lvlText w:val="%1.%2.%3.%4.%5.%6.%7"/>
       <w:lvlJc w:val="left"/>
       <w:pPr>
@@ -6265,7 +6243,6 @@
     <w:lvl w:ilvl="7">
       <w:start w:val="1"/>
       <w:numFmt w:val="decimal"/>
-      <w:pStyle w:val="Ttulo8"/>
       <w:lvlText w:val="%1.%2.%3.%4.%5.%6.%7.%8"/>
       <w:lvlJc w:val="left"/>
       <w:pPr>
@@ -6275,7 +6252,6 @@
     <w:lvl w:ilvl="8">
       <w:start w:val="1"/>
       <w:numFmt w:val="decimal"/>
-      <w:pStyle w:val="Ttulo9"/>
       <w:lvlText w:val="%1.%2.%3.%4.%5.%6.%7.%8.%9"/>
       <w:lvlJc w:val="left"/>
       <w:pPr>

</xml_diff>